<commit_message>
day 16 se pm
</commit_message>
<xml_diff>
--- a/daybasic/Knowledge16.docx
+++ b/daybasic/Knowledge16.docx
@@ -28,11 +28,6 @@
       </w:r>
     </w:p>
     <w:p>
-      <w:pPr>
-        <w:rPr>
-          <w:rFonts w:hint="eastAsia"/>
-        </w:rPr>
-      </w:pPr>
       <w:r>
         <w:rPr>
           <w:rFonts w:hint="eastAsia"/>
@@ -187,9 +182,6 @@
           <w:numId w:val="2"/>
         </w:numPr>
         <w:ind w:firstLineChars="0"/>
-        <w:rPr>
-          <w:rFonts w:hint="eastAsia"/>
-        </w:rPr>
       </w:pPr>
       <w:proofErr w:type="spellStart"/>
       <w:r>
@@ -517,11 +509,6 @@
       </w:r>
     </w:p>
     <w:p>
-      <w:pPr>
-        <w:rPr>
-          <w:rFonts w:hint="eastAsia"/>
-        </w:rPr>
-      </w:pPr>
       <w:r>
         <w:tab/>
         <w:t>Sort</w:t>
@@ -540,6 +527,524 @@
           <w:rFonts w:hint="eastAsia"/>
         </w:rPr>
         <w:t>：按照默认的排序顺序，给给定的集合进行排序</w:t>
+      </w:r>
+    </w:p>
+    <w:p>
+      <w:pPr>
+        <w:pStyle w:val="a3"/>
+        <w:numPr>
+          <w:ilvl w:val="0"/>
+          <w:numId w:val="3"/>
+        </w:numPr>
+        <w:ind w:firstLineChars="0"/>
+      </w:pPr>
+      <w:r>
+        <w:rPr>
+          <w:rFonts w:hint="eastAsia"/>
+        </w:rPr>
+        <w:t>比较器</w:t>
+      </w:r>
+    </w:p>
+    <w:p>
+      <w:pPr>
+        <w:pStyle w:val="a3"/>
+        <w:numPr>
+          <w:ilvl w:val="1"/>
+          <w:numId w:val="3"/>
+        </w:numPr>
+        <w:ind w:firstLineChars="0"/>
+      </w:pPr>
+      <w:r>
+        <w:rPr>
+          <w:rFonts w:hint="eastAsia"/>
+        </w:rPr>
+        <w:t>排序接口：comparable，相当“内部比较器”，若一个</w:t>
+      </w:r>
+      <w:proofErr w:type="gramStart"/>
+      <w:r>
+        <w:rPr>
+          <w:rFonts w:hint="eastAsia"/>
+        </w:rPr>
+        <w:t>类实现</w:t>
+      </w:r>
+      <w:proofErr w:type="gramEnd"/>
+      <w:r>
+        <w:rPr>
+          <w:rFonts w:hint="eastAsia"/>
+        </w:rPr>
+        <w:t>该接口，意味着</w:t>
+      </w:r>
+      <w:proofErr w:type="gramStart"/>
+      <w:r>
+        <w:rPr>
+          <w:rFonts w:hint="eastAsia"/>
+        </w:rPr>
+        <w:t>“</w:t>
+      </w:r>
+      <w:proofErr w:type="gramEnd"/>
+      <w:r>
+        <w:rPr>
+          <w:rFonts w:hint="eastAsia"/>
+        </w:rPr>
+        <w:t>该类支持排序“，该类的对象拥有着比较的资格，但是需要重新定义比较规则，即重写</w:t>
+      </w:r>
+      <w:proofErr w:type="spellStart"/>
+      <w:r>
+        <w:rPr>
+          <w:rFonts w:hint="eastAsia"/>
+        </w:rPr>
+        <w:t>compareTo</w:t>
+      </w:r>
+      <w:proofErr w:type="spellEnd"/>
+      <w:r>
+        <w:t>()</w:t>
+      </w:r>
+      <w:r>
+        <w:rPr>
+          <w:rFonts w:hint="eastAsia"/>
+        </w:rPr>
+        <w:t>方法</w:t>
+      </w:r>
+    </w:p>
+    <w:p>
+      <w:pPr>
+        <w:pStyle w:val="a3"/>
+        <w:numPr>
+          <w:ilvl w:val="2"/>
+          <w:numId w:val="3"/>
+        </w:numPr>
+        <w:ind w:firstLineChars="0"/>
+      </w:pPr>
+      <w:r>
+        <w:rPr>
+          <w:rFonts w:hint="eastAsia"/>
+        </w:rPr>
+        <w:t>该方法用于使当前对象与给定的对象进行比较，返回的值为int类型的值，与值得大小无关，与值得正负有关</w:t>
+      </w:r>
+    </w:p>
+    <w:p>
+      <w:pPr>
+        <w:pStyle w:val="a3"/>
+        <w:numPr>
+          <w:ilvl w:val="2"/>
+          <w:numId w:val="3"/>
+        </w:numPr>
+        <w:ind w:firstLineChars="0"/>
+      </w:pPr>
+      <w:r>
+        <w:rPr>
+          <w:rFonts w:hint="eastAsia"/>
+        </w:rPr>
+        <w:t>若当前对象大于给定得对象，返回值大于0</w:t>
+      </w:r>
+      <w:r>
+        <w:t xml:space="preserve"> </w:t>
+      </w:r>
+      <w:r>
+        <w:rPr>
+          <w:rFonts w:hint="eastAsia"/>
+        </w:rPr>
+        <w:t>降序</w:t>
+      </w:r>
+    </w:p>
+    <w:p>
+      <w:pPr>
+        <w:pStyle w:val="a3"/>
+        <w:numPr>
+          <w:ilvl w:val="2"/>
+          <w:numId w:val="3"/>
+        </w:numPr>
+        <w:ind w:firstLineChars="0"/>
+      </w:pPr>
+      <w:r>
+        <w:rPr>
+          <w:rFonts w:hint="eastAsia"/>
+        </w:rPr>
+        <w:lastRenderedPageBreak/>
+        <w:t>若当前对象小于给定得对象，返回值小于0 升序</w:t>
+      </w:r>
+    </w:p>
+    <w:p>
+      <w:pPr>
+        <w:pStyle w:val="a3"/>
+        <w:numPr>
+          <w:ilvl w:val="2"/>
+          <w:numId w:val="3"/>
+        </w:numPr>
+        <w:ind w:firstLineChars="0"/>
+      </w:pPr>
+      <w:r>
+        <w:rPr>
+          <w:rFonts w:hint="eastAsia"/>
+        </w:rPr>
+        <w:t>若当前对象等于给定得对象，返回值为0，顺序不变</w:t>
+      </w:r>
+    </w:p>
+    <w:p>
+      <w:pPr>
+        <w:pStyle w:val="a3"/>
+        <w:numPr>
+          <w:ilvl w:val="1"/>
+          <w:numId w:val="3"/>
+        </w:numPr>
+        <w:ind w:firstLineChars="0"/>
+      </w:pPr>
+      <w:r>
+        <w:rPr>
+          <w:rFonts w:hint="eastAsia"/>
+        </w:rPr>
+        <w:t>接口comparator比较器，相当于</w:t>
+      </w:r>
+      <w:proofErr w:type="gramStart"/>
+      <w:r>
+        <w:rPr>
+          <w:rFonts w:hint="eastAsia"/>
+        </w:rPr>
+        <w:t>“</w:t>
+      </w:r>
+      <w:proofErr w:type="gramEnd"/>
+      <w:r>
+        <w:rPr>
+          <w:rFonts w:hint="eastAsia"/>
+        </w:rPr>
+        <w:t>外部比较器“，不用修改源代码，而是实现另外一个比较器；当对象需要比较时，将对象集合和比较器一起传过去即可</w:t>
+      </w:r>
+    </w:p>
+    <w:p>
+      <w:pPr>
+        <w:pStyle w:val="a3"/>
+        <w:numPr>
+          <w:ilvl w:val="1"/>
+          <w:numId w:val="3"/>
+        </w:numPr>
+        <w:ind w:firstLineChars="0"/>
+      </w:pPr>
+      <w:r>
+        <w:rPr>
+          <w:rFonts w:hint="eastAsia"/>
+        </w:rPr>
+        <w:t>匿名内部类</w:t>
+      </w:r>
+    </w:p>
+    <w:p>
+      <w:pPr>
+        <w:pStyle w:val="a3"/>
+        <w:numPr>
+          <w:ilvl w:val="2"/>
+          <w:numId w:val="3"/>
+        </w:numPr>
+        <w:ind w:firstLineChars="0"/>
+      </w:pPr>
+      <w:r>
+        <w:rPr>
+          <w:rFonts w:hint="eastAsia"/>
+        </w:rPr>
+        <w:t>Comparator</w:t>
+      </w:r>
+      <w:r>
+        <w:t>&lt;String&gt; c = new Comparator&lt;String</w:t>
+      </w:r>
+      <w:proofErr w:type="gramStart"/>
+      <w:r>
+        <w:rPr>
+          <w:rFonts w:hint="eastAsia"/>
+        </w:rPr>
+        <w:t>&gt;</w:t>
+      </w:r>
+      <w:r>
+        <w:t>{</w:t>
+      </w:r>
+      <w:proofErr w:type="gramEnd"/>
+      <w:r>
+        <w:t>};</w:t>
+      </w:r>
+    </w:p>
+    <w:p>
+      <w:pPr>
+        <w:pStyle w:val="a3"/>
+        <w:numPr>
+          <w:ilvl w:val="1"/>
+          <w:numId w:val="3"/>
+        </w:numPr>
+        <w:ind w:firstLineChars="0"/>
+      </w:pPr>
+      <w:r>
+        <w:rPr>
+          <w:rFonts w:hint="eastAsia"/>
+        </w:rPr>
+        <w:t>什么时候使用外部比较器：</w:t>
+      </w:r>
+    </w:p>
+    <w:p>
+      <w:pPr>
+        <w:pStyle w:val="a3"/>
+        <w:numPr>
+          <w:ilvl w:val="2"/>
+          <w:numId w:val="3"/>
+        </w:numPr>
+        <w:ind w:firstLineChars="0"/>
+      </w:pPr>
+      <w:r>
+        <w:rPr>
+          <w:rFonts w:hint="eastAsia"/>
+        </w:rPr>
+        <w:t>一般情况下，是当集合中的元素，已经实现了comparator接口，重写了比较规则，但是</w:t>
+      </w:r>
+      <w:proofErr w:type="gramStart"/>
+      <w:r>
+        <w:rPr>
+          <w:rFonts w:hint="eastAsia"/>
+        </w:rPr>
+        <w:t>该比较</w:t>
+      </w:r>
+      <w:proofErr w:type="gramEnd"/>
+      <w:r>
+        <w:rPr>
+          <w:rFonts w:hint="eastAsia"/>
+        </w:rPr>
+        <w:t>规则满足不了业务需求，此时我们需要定义一个外部比较器</w:t>
+      </w:r>
+      <w:r>
+        <w:rPr>
+          <w:rFonts w:hint="eastAsia"/>
+        </w:rPr>
+        <w:t>，按照业务需求定义比较规则，如果只是想使用一次，则最好定义成匿名内部类</w:t>
+      </w:r>
+    </w:p>
+    <w:p>
+      <w:pPr>
+        <w:pStyle w:val="a3"/>
+        <w:numPr>
+          <w:ilvl w:val="0"/>
+          <w:numId w:val="3"/>
+        </w:numPr>
+        <w:ind w:firstLineChars="0"/>
+      </w:pPr>
+      <w:r>
+        <w:rPr>
+          <w:rFonts w:hint="eastAsia"/>
+        </w:rPr>
+        <w:t>Collection的子接口：</w:t>
+      </w:r>
+    </w:p>
+    <w:p>
+      <w:pPr>
+        <w:pStyle w:val="a3"/>
+        <w:numPr>
+          <w:ilvl w:val="1"/>
+          <w:numId w:val="3"/>
+        </w:numPr>
+        <w:ind w:firstLineChars="0"/>
+      </w:pPr>
+      <w:r>
+        <w:t>S</w:t>
+      </w:r>
+      <w:r>
+        <w:rPr>
+          <w:rFonts w:hint="eastAsia"/>
+        </w:rPr>
+        <w:t>et接口：无序不重复（添加重复元素会失败）</w:t>
+      </w:r>
+    </w:p>
+    <w:p>
+      <w:pPr>
+        <w:pStyle w:val="a3"/>
+        <w:numPr>
+          <w:ilvl w:val="1"/>
+          <w:numId w:val="3"/>
+        </w:numPr>
+        <w:ind w:firstLineChars="0"/>
+      </w:pPr>
+      <w:r>
+        <w:t>S</w:t>
+      </w:r>
+      <w:r>
+        <w:rPr>
+          <w:rFonts w:hint="eastAsia"/>
+        </w:rPr>
+        <w:t>et&lt;引用类型&gt;</w:t>
+      </w:r>
+      <w:r>
+        <w:t xml:space="preserve"> set = new </w:t>
+      </w:r>
+      <w:proofErr w:type="spellStart"/>
+      <w:r>
+        <w:t>hashSet</w:t>
+      </w:r>
+      <w:proofErr w:type="spellEnd"/>
+      <w:r>
+        <w:t>&lt;</w:t>
+      </w:r>
+      <w:r>
+        <w:rPr>
+          <w:rFonts w:hint="eastAsia"/>
+        </w:rPr>
+        <w:t>引用类型&gt;</w:t>
+      </w:r>
+    </w:p>
+    <w:p>
+      <w:r>
+        <w:rPr>
+          <w:rFonts w:hint="eastAsia"/>
+        </w:rPr>
+        <w:t>队列：是一种特殊的线性表，它限制了对线性表的访问从一端添入，另一端取出</w:t>
+      </w:r>
+    </w:p>
+    <w:p>
+      <w:r>
+        <w:tab/>
+        <w:t>P</w:t>
+      </w:r>
+      <w:r>
+        <w:rPr>
+          <w:rFonts w:hint="eastAsia"/>
+        </w:rPr>
+        <w:t>o</w:t>
+      </w:r>
+      <w:r>
+        <w:t xml:space="preserve">ll </w:t>
+      </w:r>
+      <w:r>
+        <w:rPr>
+          <w:rFonts w:hint="eastAsia"/>
+        </w:rPr>
+        <w:t>取出元素，队列中也出队的操作</w:t>
+      </w:r>
+    </w:p>
+    <w:p>
+      <w:r>
+        <w:tab/>
+        <w:t>P</w:t>
+      </w:r>
+      <w:r>
+        <w:rPr>
+          <w:rFonts w:hint="eastAsia"/>
+        </w:rPr>
+        <w:t>eek只能取队首的引用，队列中依旧存在的，不能进行出队操作</w:t>
+      </w:r>
+    </w:p>
+    <w:p>
+      <w:r>
+        <w:rPr>
+          <w:rFonts w:hint="eastAsia"/>
+        </w:rPr>
+        <w:t>队列只能进行一次操作，操作之后，队列中就不存在元素了Queue</w:t>
+      </w:r>
+    </w:p>
+    <w:p/>
+    <w:p>
+      <w:proofErr w:type="gramStart"/>
+      <w:r>
+        <w:rPr>
+          <w:rFonts w:hint="eastAsia"/>
+        </w:rPr>
+        <w:t>栈</w:t>
+      </w:r>
+      <w:proofErr w:type="gramEnd"/>
+      <w:r>
+        <w:rPr>
+          <w:rFonts w:hint="eastAsia"/>
+        </w:rPr>
+        <w:t>：其实也叫双端队列，用来记录一组可追溯的数据，计算机当中的</w:t>
+      </w:r>
+      <w:proofErr w:type="gramStart"/>
+      <w:r>
+        <w:rPr>
+          <w:rFonts w:hint="eastAsia"/>
+        </w:rPr>
+        <w:t>栈</w:t>
+      </w:r>
+      <w:proofErr w:type="gramEnd"/>
+      <w:r>
+        <w:rPr>
+          <w:rFonts w:hint="eastAsia"/>
+        </w:rPr>
+        <w:t>的原理就是使用队列做的</w:t>
+      </w:r>
+    </w:p>
+    <w:p>
+      <w:r>
+        <w:rPr>
+          <w:rFonts w:hint="eastAsia"/>
+        </w:rPr>
+        <w:t>原则：先进后出，每次操作只能</w:t>
+      </w:r>
+      <w:proofErr w:type="gramStart"/>
+      <w:r>
+        <w:rPr>
+          <w:rFonts w:hint="eastAsia"/>
+        </w:rPr>
+        <w:t>栈</w:t>
+      </w:r>
+      <w:proofErr w:type="gramEnd"/>
+      <w:r>
+        <w:rPr>
+          <w:rFonts w:hint="eastAsia"/>
+        </w:rPr>
+        <w:t>顶元素 Deque</w:t>
+      </w:r>
+    </w:p>
+    <w:p>
+      <w:r>
+        <w:rPr>
+          <w:rFonts w:hint="eastAsia"/>
+        </w:rPr>
+        <w:t>入</w:t>
+      </w:r>
+      <w:proofErr w:type="gramStart"/>
+      <w:r>
+        <w:rPr>
+          <w:rFonts w:hint="eastAsia"/>
+        </w:rPr>
+        <w:t>栈</w:t>
+      </w:r>
+      <w:proofErr w:type="gramEnd"/>
+      <w:r>
+        <w:rPr>
+          <w:rFonts w:hint="eastAsia"/>
+        </w:rPr>
+        <w:t>push，，，出</w:t>
+      </w:r>
+      <w:proofErr w:type="gramStart"/>
+      <w:r>
+        <w:rPr>
+          <w:rFonts w:hint="eastAsia"/>
+        </w:rPr>
+        <w:t>栈</w:t>
+      </w:r>
+      <w:proofErr w:type="gramEnd"/>
+      <w:r>
+        <w:rPr>
+          <w:rFonts w:hint="eastAsia"/>
+        </w:rPr>
+        <w:t>只能从</w:t>
+      </w:r>
+      <w:proofErr w:type="gramStart"/>
+      <w:r>
+        <w:rPr>
+          <w:rFonts w:hint="eastAsia"/>
+        </w:rPr>
+        <w:t>栈</w:t>
+      </w:r>
+      <w:proofErr w:type="gramEnd"/>
+      <w:r>
+        <w:rPr>
+          <w:rFonts w:hint="eastAsia"/>
+        </w:rPr>
+        <w:t>顶pop，，，</w:t>
+      </w:r>
+    </w:p>
+    <w:p>
+      <w:pPr>
+        <w:rPr>
+          <w:rFonts w:hint="eastAsia"/>
+        </w:rPr>
+      </w:pPr>
+      <w:r>
+        <w:rPr>
+          <w:rFonts w:hint="eastAsia"/>
+        </w:rPr>
+        <w:t>栈的遍历也是一次性的，只能遍历一次，</w:t>
       </w:r>
       <w:bookmarkStart w:id="0" w:name="_GoBack"/>
       <w:bookmarkEnd w:id="0"/>
@@ -554,6 +1059,44 @@
 </w:document>
 </file>
 
+<file path=word/endnotes.xml><?xml version="1.0" encoding="utf-8"?>
+<w:endnotes xmlns:wpc="http://schemas.microsoft.com/office/word/2010/wordprocessingCanvas" xmlns:cx="http://schemas.microsoft.com/office/drawing/2014/chartex" xmlns:cx1="http://schemas.microsoft.com/office/drawing/2015/9/8/chartex" xmlns:cx2="http://schemas.microsoft.com/office/drawing/2015/10/21/chartex" xmlns:cx3="http://schemas.microsoft.com/office/drawing/2016/5/9/chartex" xmlns:cx4="http://schemas.microsoft.com/office/drawing/2016/5/10/chartex" xmlns:cx5="http://schemas.microsoft.com/office/drawing/2016/5/11/chartex" xmlns:cx6="http://schemas.microsoft.com/office/drawing/2016/5/12/chartex" xmlns:cx7="http://schemas.microsoft.com/office/drawing/2016/5/13/chartex" xmlns:cx8="http://schemas.microsoft.com/office/drawing/2016/5/14/chartex" xmlns:mc="http://schemas.openxmlformats.org/markup-compatibility/2006" xmlns:aink="http://schemas.microsoft.com/office/drawing/2016/ink" xmlns:am3d="http://schemas.microsoft.com/office/drawing/2017/model3d" xmlns:o="urn:schemas-microsoft-com:office:office" xmlns:r="http://schemas.openxmlformats.org/officeDocument/2006/relationships" xmlns:m="http://schemas.openxmlformats.org/officeDocument/2006/math" xmlns:v="urn:schemas-microsoft-com:vml" xmlns:wp14="http://schemas.microsoft.com/office/word/2010/wordprocessingDrawing" xmlns:wp="http://schemas.openxmlformats.org/drawingml/2006/wordprocessingDrawing" xmlns:w10="urn:schemas-microsoft-com:office:word" xmlns:w="http://schemas.openxmlformats.org/wordprocessingml/2006/main" xmlns:w14="http://schemas.microsoft.com/office/word/2010/wordml" xmlns:w15="http://schemas.microsoft.com/office/word/2012/wordml" xmlns:w16cid="http://schemas.microsoft.com/office/word/2016/wordml/cid" xmlns:w16se="http://schemas.microsoft.com/office/word/2015/wordml/symex" xmlns:wpg="http://schemas.microsoft.com/office/word/2010/wordprocessingGroup" xmlns:wpi="http://schemas.microsoft.com/office/word/2010/wordprocessingInk" xmlns:wne="http://schemas.microsoft.com/office/word/2006/wordml" xmlns:wps="http://schemas.microsoft.com/office/word/2010/wordprocessingShape" mc:Ignorable="w14 w15 w16se w16cid wp14">
+  <w:endnote w:type="separator" w:id="-1">
+    <w:p>
+      <w:r>
+        <w:separator/>
+      </w:r>
+    </w:p>
+  </w:endnote>
+  <w:endnote w:type="continuationSeparator" w:id="0">
+    <w:p>
+      <w:r>
+        <w:continuationSeparator/>
+      </w:r>
+    </w:p>
+  </w:endnote>
+</w:endnotes>
+</file>
+
+<file path=word/footnotes.xml><?xml version="1.0" encoding="utf-8"?>
+<w:footnotes xmlns:wpc="http://schemas.microsoft.com/office/word/2010/wordprocessingCanvas" xmlns:cx="http://schemas.microsoft.com/office/drawing/2014/chartex" xmlns:cx1="http://schemas.microsoft.com/office/drawing/2015/9/8/chartex" xmlns:cx2="http://schemas.microsoft.com/office/drawing/2015/10/21/chartex" xmlns:cx3="http://schemas.microsoft.com/office/drawing/2016/5/9/chartex" xmlns:cx4="http://schemas.microsoft.com/office/drawing/2016/5/10/chartex" xmlns:cx5="http://schemas.microsoft.com/office/drawing/2016/5/11/chartex" xmlns:cx6="http://schemas.microsoft.com/office/drawing/2016/5/12/chartex" xmlns:cx7="http://schemas.microsoft.com/office/drawing/2016/5/13/chartex" xmlns:cx8="http://schemas.microsoft.com/office/drawing/2016/5/14/chartex" xmlns:mc="http://schemas.openxmlformats.org/markup-compatibility/2006" xmlns:aink="http://schemas.microsoft.com/office/drawing/2016/ink" xmlns:am3d="http://schemas.microsoft.com/office/drawing/2017/model3d" xmlns:o="urn:schemas-microsoft-com:office:office" xmlns:r="http://schemas.openxmlformats.org/officeDocument/2006/relationships" xmlns:m="http://schemas.openxmlformats.org/officeDocument/2006/math" xmlns:v="urn:schemas-microsoft-com:vml" xmlns:wp14="http://schemas.microsoft.com/office/word/2010/wordprocessingDrawing" xmlns:wp="http://schemas.openxmlformats.org/drawingml/2006/wordprocessingDrawing" xmlns:w10="urn:schemas-microsoft-com:office:word" xmlns:w="http://schemas.openxmlformats.org/wordprocessingml/2006/main" xmlns:w14="http://schemas.microsoft.com/office/word/2010/wordml" xmlns:w15="http://schemas.microsoft.com/office/word/2012/wordml" xmlns:w16cid="http://schemas.microsoft.com/office/word/2016/wordml/cid" xmlns:w16se="http://schemas.microsoft.com/office/word/2015/wordml/symex" xmlns:wpg="http://schemas.microsoft.com/office/word/2010/wordprocessingGroup" xmlns:wpi="http://schemas.microsoft.com/office/word/2010/wordprocessingInk" xmlns:wne="http://schemas.microsoft.com/office/word/2006/wordml" xmlns:wps="http://schemas.microsoft.com/office/word/2010/wordprocessingShape" mc:Ignorable="w14 w15 w16se w16cid wp14">
+  <w:footnote w:type="separator" w:id="-1">
+    <w:p>
+      <w:r>
+        <w:separator/>
+      </w:r>
+    </w:p>
+  </w:footnote>
+  <w:footnote w:type="continuationSeparator" w:id="0">
+    <w:p>
+      <w:r>
+        <w:continuationSeparator/>
+      </w:r>
+    </w:p>
+  </w:footnote>
+</w:footnotes>
+</file>
+
 <file path=word/numbering.xml><?xml version="1.0" encoding="utf-8"?>
 <w:numbering xmlns:wpc="http://schemas.microsoft.com/office/word/2010/wordprocessingCanvas" xmlns:cx="http://schemas.microsoft.com/office/drawing/2014/chartex" xmlns:cx1="http://schemas.microsoft.com/office/drawing/2015/9/8/chartex" xmlns:cx2="http://schemas.microsoft.com/office/drawing/2015/10/21/chartex" xmlns:cx3="http://schemas.microsoft.com/office/drawing/2016/5/9/chartex" xmlns:cx4="http://schemas.microsoft.com/office/drawing/2016/5/10/chartex" xmlns:cx5="http://schemas.microsoft.com/office/drawing/2016/5/11/chartex" xmlns:cx6="http://schemas.microsoft.com/office/drawing/2016/5/12/chartex" xmlns:cx7="http://schemas.microsoft.com/office/drawing/2016/5/13/chartex" xmlns:cx8="http://schemas.microsoft.com/office/drawing/2016/5/14/chartex" xmlns:mc="http://schemas.openxmlformats.org/markup-compatibility/2006" xmlns:aink="http://schemas.microsoft.com/office/drawing/2016/ink" xmlns:am3d="http://schemas.microsoft.com/office/drawing/2017/model3d" xmlns:o="urn:schemas-microsoft-com:office:office" xmlns:r="http://schemas.openxmlformats.org/officeDocument/2006/relationships" xmlns:m="http://schemas.openxmlformats.org/officeDocument/2006/math" xmlns:v="urn:schemas-microsoft-com:vml" xmlns:wp14="http://schemas.microsoft.com/office/word/2010/wordprocessingDrawing" xmlns:wp="http://schemas.openxmlformats.org/drawingml/2006/wordprocessingDrawing" xmlns:w10="urn:schemas-microsoft-com:office:word" xmlns:w="http://schemas.openxmlformats.org/wordprocessingml/2006/main" xmlns:w14="http://schemas.microsoft.com/office/word/2010/wordml" xmlns:w15="http://schemas.microsoft.com/office/word/2012/wordml" xmlns:w16cid="http://schemas.microsoft.com/office/word/2016/wordml/cid" xmlns:w16se="http://schemas.microsoft.com/office/word/2015/wordml/symex" xmlns:wpg="http://schemas.microsoft.com/office/word/2010/wordprocessingGroup" xmlns:wpi="http://schemas.microsoft.com/office/word/2010/wordprocessingInk" xmlns:wne="http://schemas.microsoft.com/office/word/2006/wordml" xmlns:wps="http://schemas.microsoft.com/office/word/2010/wordprocessingShape" mc:Ignorable="w14 w15 w16se w16cid wp14">
   <w:abstractNum w:abstractNumId="0" w15:restartNumberingAfterBreak="0">
@@ -734,11 +1277,103 @@
       </w:pPr>
     </w:lvl>
   </w:abstractNum>
+  <w:abstractNum w:abstractNumId="2" w15:restartNumberingAfterBreak="0">
+    <w:nsid w:val="57370F5B"/>
+    <w:multiLevelType w:val="hybridMultilevel"/>
+    <w:tmpl w:val="EDC4243E"/>
+    <w:lvl w:ilvl="0" w:tplc="380EF762">
+      <w:start w:val="1"/>
+      <w:numFmt w:val="decimal"/>
+      <w:lvlText w:val="%1."/>
+      <w:lvlJc w:val="left"/>
+      <w:pPr>
+        <w:ind w:left="780" w:hanging="360"/>
+      </w:pPr>
+      <w:rPr>
+        <w:rFonts w:hint="default"/>
+      </w:rPr>
+    </w:lvl>
+    <w:lvl w:ilvl="1" w:tplc="04090019">
+      <w:start w:val="1"/>
+      <w:numFmt w:val="lowerLetter"/>
+      <w:lvlText w:val="%2)"/>
+      <w:lvlJc w:val="left"/>
+      <w:pPr>
+        <w:ind w:left="1260" w:hanging="420"/>
+      </w:pPr>
+    </w:lvl>
+    <w:lvl w:ilvl="2" w:tplc="0409001B">
+      <w:start w:val="1"/>
+      <w:numFmt w:val="lowerRoman"/>
+      <w:lvlText w:val="%3."/>
+      <w:lvlJc w:val="right"/>
+      <w:pPr>
+        <w:ind w:left="1680" w:hanging="420"/>
+      </w:pPr>
+    </w:lvl>
+    <w:lvl w:ilvl="3" w:tplc="0409000F">
+      <w:start w:val="1"/>
+      <w:numFmt w:val="decimal"/>
+      <w:lvlText w:val="%4."/>
+      <w:lvlJc w:val="left"/>
+      <w:pPr>
+        <w:ind w:left="2100" w:hanging="420"/>
+      </w:pPr>
+    </w:lvl>
+    <w:lvl w:ilvl="4" w:tplc="04090019" w:tentative="1">
+      <w:start w:val="1"/>
+      <w:numFmt w:val="lowerLetter"/>
+      <w:lvlText w:val="%5)"/>
+      <w:lvlJc w:val="left"/>
+      <w:pPr>
+        <w:ind w:left="2520" w:hanging="420"/>
+      </w:pPr>
+    </w:lvl>
+    <w:lvl w:ilvl="5" w:tplc="0409001B" w:tentative="1">
+      <w:start w:val="1"/>
+      <w:numFmt w:val="lowerRoman"/>
+      <w:lvlText w:val="%6."/>
+      <w:lvlJc w:val="right"/>
+      <w:pPr>
+        <w:ind w:left="2940" w:hanging="420"/>
+      </w:pPr>
+    </w:lvl>
+    <w:lvl w:ilvl="6" w:tplc="0409000F" w:tentative="1">
+      <w:start w:val="1"/>
+      <w:numFmt w:val="decimal"/>
+      <w:lvlText w:val="%7."/>
+      <w:lvlJc w:val="left"/>
+      <w:pPr>
+        <w:ind w:left="3360" w:hanging="420"/>
+      </w:pPr>
+    </w:lvl>
+    <w:lvl w:ilvl="7" w:tplc="04090019" w:tentative="1">
+      <w:start w:val="1"/>
+      <w:numFmt w:val="lowerLetter"/>
+      <w:lvlText w:val="%8)"/>
+      <w:lvlJc w:val="left"/>
+      <w:pPr>
+        <w:ind w:left="3780" w:hanging="420"/>
+      </w:pPr>
+    </w:lvl>
+    <w:lvl w:ilvl="8" w:tplc="0409001B" w:tentative="1">
+      <w:start w:val="1"/>
+      <w:numFmt w:val="lowerRoman"/>
+      <w:lvlText w:val="%9."/>
+      <w:lvlJc w:val="right"/>
+      <w:pPr>
+        <w:ind w:left="4200" w:hanging="420"/>
+      </w:pPr>
+    </w:lvl>
+  </w:abstractNum>
   <w:num w:numId="1">
     <w:abstractNumId w:val="1"/>
   </w:num>
   <w:num w:numId="2">
     <w:abstractNumId w:val="0"/>
+  </w:num>
+  <w:num w:numId="3">
+    <w:abstractNumId w:val="2"/>
   </w:num>
 </w:numbering>
 </file>
@@ -1179,6 +1814,71 @@
       <w:ind w:firstLineChars="200" w:firstLine="420"/>
     </w:pPr>
   </w:style>
+  <w:style w:type="paragraph" w:styleId="a4">
+    <w:name w:val="header"/>
+    <w:basedOn w:val="a"/>
+    <w:link w:val="a5"/>
+    <w:uiPriority w:val="99"/>
+    <w:unhideWhenUsed/>
+    <w:rsid w:val="00B30A42"/>
+    <w:pPr>
+      <w:pBdr>
+        <w:bottom w:val="single" w:sz="6" w:space="1" w:color="auto"/>
+      </w:pBdr>
+      <w:tabs>
+        <w:tab w:val="center" w:pos="4153"/>
+        <w:tab w:val="right" w:pos="8306"/>
+      </w:tabs>
+      <w:snapToGrid w:val="0"/>
+      <w:jc w:val="center"/>
+    </w:pPr>
+    <w:rPr>
+      <w:sz w:val="18"/>
+      <w:szCs w:val="18"/>
+    </w:rPr>
+  </w:style>
+  <w:style w:type="character" w:customStyle="1" w:styleId="a5">
+    <w:name w:val="页眉 字符"/>
+    <w:basedOn w:val="a0"/>
+    <w:link w:val="a4"/>
+    <w:uiPriority w:val="99"/>
+    <w:rsid w:val="00B30A42"/>
+    <w:rPr>
+      <w:sz w:val="18"/>
+      <w:szCs w:val="18"/>
+    </w:rPr>
+  </w:style>
+  <w:style w:type="paragraph" w:styleId="a6">
+    <w:name w:val="footer"/>
+    <w:basedOn w:val="a"/>
+    <w:link w:val="a7"/>
+    <w:uiPriority w:val="99"/>
+    <w:unhideWhenUsed/>
+    <w:rsid w:val="00B30A42"/>
+    <w:pPr>
+      <w:tabs>
+        <w:tab w:val="center" w:pos="4153"/>
+        <w:tab w:val="right" w:pos="8306"/>
+      </w:tabs>
+      <w:snapToGrid w:val="0"/>
+      <w:jc w:val="left"/>
+    </w:pPr>
+    <w:rPr>
+      <w:sz w:val="18"/>
+      <w:szCs w:val="18"/>
+    </w:rPr>
+  </w:style>
+  <w:style w:type="character" w:customStyle="1" w:styleId="a7">
+    <w:name w:val="页脚 字符"/>
+    <w:basedOn w:val="a0"/>
+    <w:link w:val="a6"/>
+    <w:uiPriority w:val="99"/>
+    <w:rsid w:val="00B30A42"/>
+    <w:rPr>
+      <w:sz w:val="18"/>
+      <w:szCs w:val="18"/>
+    </w:rPr>
+  </w:style>
 </w:styles>
 </file>
 

</xml_diff>